<commit_message>
avance investigacion y reporte 3 dora
</commit_message>
<xml_diff>
--- a/11 Desarrollo de aplicaciones de dispositivos moviles/Unidad 3 P3 Reporte.docx
+++ b/11 Desarrollo de aplicaciones de dispositivos moviles/Unidad 3 P3 Reporte.docx
@@ -289,15 +289,79 @@
           <w:sz w:val="24"/>
           <w:szCs w:val="28"/>
         </w:rPr>
-        <w:t>4 botones, 3 texts, de este modo utilizatemos 2 texts para la ingresión de los numero, para ello hay que configurarlos en la parte de los ingreso (una pequeña bandera en las opciones de modificación de los texts), presionamos y selecionamos la opción number y damos aplicar, con ello solo podremos ingresar numero y evitaremos que el usuario ingrese letras, utilizaremos el otro text solamente para mostrar el resultado de la operación,</w:t>
-      </w:r>
-      <w:r>
-        <w:rPr>
-          <w:rFonts w:ascii="Arial" w:hAnsi="Arial" w:cs="Arial"/>
-          <w:sz w:val="24"/>
-          <w:szCs w:val="28"/>
-        </w:rPr>
-        <w:t xml:space="preserve"> con esto seguiríamos con la configuración de los botones, los cuales solamente abria que cambiarles el texto con el que cuentas y ponerle las operaciones respectivas que queremos hacer, en este caso solo haremos sume, resta, multiplicación y división, por ello los 4 botones,</w:t>
+        <w:t xml:space="preserve">4 botones, 3 texts, de este modo </w:t>
+      </w:r>
+      <w:r>
+        <w:rPr>
+          <w:rFonts w:ascii="Arial" w:hAnsi="Arial" w:cs="Arial"/>
+          <w:sz w:val="24"/>
+          <w:szCs w:val="28"/>
+        </w:rPr>
+        <w:t>utilizaremos</w:t>
+      </w:r>
+      <w:r>
+        <w:rPr>
+          <w:rFonts w:ascii="Arial" w:hAnsi="Arial" w:cs="Arial"/>
+          <w:sz w:val="24"/>
+          <w:szCs w:val="28"/>
+        </w:rPr>
+        <w:t xml:space="preserve"> 2 texts para la ingresión de los numero, para ello hay que configurarlos en la parte de los ingreso (una pequeña bandera en las opciones de modificación de los texts), presionamos y </w:t>
+      </w:r>
+      <w:r>
+        <w:rPr>
+          <w:rFonts w:ascii="Arial" w:hAnsi="Arial" w:cs="Arial"/>
+          <w:sz w:val="24"/>
+          <w:szCs w:val="28"/>
+        </w:rPr>
+        <w:t>seleccionamos</w:t>
+      </w:r>
+      <w:r>
+        <w:rPr>
+          <w:rFonts w:ascii="Arial" w:hAnsi="Arial" w:cs="Arial"/>
+          <w:sz w:val="24"/>
+          <w:szCs w:val="28"/>
+        </w:rPr>
+        <w:t xml:space="preserve"> la opción number y damos aplicar, con ello solo podremos ingresar </w:t>
+      </w:r>
+      <w:r>
+        <w:rPr>
+          <w:rFonts w:ascii="Arial" w:hAnsi="Arial" w:cs="Arial"/>
+          <w:sz w:val="24"/>
+          <w:szCs w:val="28"/>
+        </w:rPr>
+        <w:t>número</w:t>
+      </w:r>
+      <w:r>
+        <w:rPr>
+          <w:rFonts w:ascii="Arial" w:hAnsi="Arial" w:cs="Arial"/>
+          <w:sz w:val="24"/>
+          <w:szCs w:val="28"/>
+        </w:rPr>
+        <w:t xml:space="preserve"> y evitaremos que el usuario ingrese letras, utilizaremos el otro text solamente para mostrar el resultado de la operación,</w:t>
+      </w:r>
+      <w:r>
+        <w:rPr>
+          <w:rFonts w:ascii="Arial" w:hAnsi="Arial" w:cs="Arial"/>
+          <w:sz w:val="24"/>
+          <w:szCs w:val="28"/>
+        </w:rPr>
+        <w:t xml:space="preserve"> con esto seguiríamos con la configuración de los botones, los cuales solamente </w:t>
+      </w:r>
+      <w:r>
+        <w:rPr>
+          <w:rFonts w:ascii="Arial" w:hAnsi="Arial" w:cs="Arial"/>
+          <w:sz w:val="24"/>
+          <w:szCs w:val="28"/>
+        </w:rPr>
+        <w:t>abría</w:t>
+      </w:r>
+      <w:r>
+        <w:rPr>
+          <w:rFonts w:ascii="Arial" w:hAnsi="Arial" w:cs="Arial"/>
+          <w:sz w:val="24"/>
+          <w:szCs w:val="28"/>
+        </w:rPr>
+        <w:t xml:space="preserve"> que cambiarles el texto con el que cuentas y ponerle las operaciones respectivas que queremos hacer, en este caso solo haremos sume, resta, multiplicación y división, por ello los 4 botones,</w:t>
       </w:r>
     </w:p>
     <w:p>
@@ -392,15 +456,23 @@
           <w:sz w:val="24"/>
           <w:szCs w:val="28"/>
         </w:rPr>
-        <w:t xml:space="preserve">código utilizando los métodos </w:t>
-      </w:r>
-      <w:r>
-        <w:rPr>
-          <w:rFonts w:ascii="Arial" w:hAnsi="Arial" w:cs="Arial"/>
-          <w:sz w:val="24"/>
-          <w:szCs w:val="28"/>
-        </w:rPr>
-        <w:t xml:space="preserve"> onclick y la línea para pasar el valor y poder operarlo</w:t>
+        <w:t xml:space="preserve">código utilizando los </w:t>
+      </w:r>
+      <w:r>
+        <w:rPr>
+          <w:rFonts w:ascii="Arial" w:hAnsi="Arial" w:cs="Arial"/>
+          <w:sz w:val="24"/>
+          <w:szCs w:val="28"/>
+        </w:rPr>
+        <w:t>métodos onclick</w:t>
+      </w:r>
+      <w:r>
+        <w:rPr>
+          <w:rFonts w:ascii="Arial" w:hAnsi="Arial" w:cs="Arial"/>
+          <w:sz w:val="24"/>
+          <w:szCs w:val="28"/>
+        </w:rPr>
+        <w:t xml:space="preserve"> y la línea para pasar el valor y poder operarlo</w:t>
       </w:r>
     </w:p>
     <w:p>
@@ -421,26 +493,48 @@
           <w:sz w:val="24"/>
           <w:szCs w:val="28"/>
         </w:rPr>
-        <w:t xml:space="preserve">Estos métodos mandaran a llamar a las operaciones con las cuales </w:t>
-      </w:r>
-      <w:r>
-        <w:rPr>
-          <w:rFonts w:ascii="Arial" w:hAnsi="Arial" w:cs="Arial"/>
-          <w:sz w:val="24"/>
-          <w:szCs w:val="28"/>
-        </w:rPr>
-        <w:t>tendremos nuestros 2 numeros y serán operados</w:t>
-      </w:r>
-    </w:p>
-    <w:p>
-      <w:pPr>
-        <w:jc w:val="both"/>
-        <w:rPr>
-          <w:rFonts w:ascii="Arial" w:hAnsi="Arial" w:cs="Arial"/>
-          <w:sz w:val="24"/>
-          <w:szCs w:val="28"/>
-        </w:rPr>
-      </w:pPr>
+        <w:t xml:space="preserve">Estos métodos </w:t>
+      </w:r>
+      <w:r>
+        <w:rPr>
+          <w:rFonts w:ascii="Arial" w:hAnsi="Arial" w:cs="Arial"/>
+          <w:sz w:val="24"/>
+          <w:szCs w:val="28"/>
+        </w:rPr>
+        <w:t>mandarán</w:t>
+      </w:r>
+      <w:r>
+        <w:rPr>
+          <w:rFonts w:ascii="Arial" w:hAnsi="Arial" w:cs="Arial"/>
+          <w:sz w:val="24"/>
+          <w:szCs w:val="28"/>
+        </w:rPr>
+        <w:t xml:space="preserve"> a llamar a las operaciones con las cuales </w:t>
+      </w:r>
+      <w:r>
+        <w:rPr>
+          <w:rFonts w:ascii="Arial" w:hAnsi="Arial" w:cs="Arial"/>
+          <w:sz w:val="24"/>
+          <w:szCs w:val="28"/>
+        </w:rPr>
+        <w:t xml:space="preserve">tendremos nuestros 2 </w:t>
+      </w:r>
+      <w:r>
+        <w:rPr>
+          <w:rFonts w:ascii="Arial" w:hAnsi="Arial" w:cs="Arial"/>
+          <w:sz w:val="24"/>
+          <w:szCs w:val="28"/>
+        </w:rPr>
+        <w:t>números</w:t>
+      </w:r>
+      <w:r>
+        <w:rPr>
+          <w:rFonts w:ascii="Arial" w:hAnsi="Arial" w:cs="Arial"/>
+          <w:sz w:val="24"/>
+          <w:szCs w:val="28"/>
+        </w:rPr>
+        <w:t xml:space="preserve"> y serán operados</w:t>
+      </w:r>
     </w:p>
     <w:p>
       <w:pPr>
@@ -571,6 +665,7 @@
           <w:sz w:val="28"/>
           <w:szCs w:val="28"/>
         </w:rPr>
+        <w:lastRenderedPageBreak/>
         <w:t>Imágenes de la ejecución</w:t>
       </w:r>
     </w:p>
@@ -714,6 +809,7 @@
         </w:drawing>
       </w:r>
     </w:p>
+    <w:p/>
     <w:p>
       <w:r>
         <w:rPr>
@@ -799,6 +895,7 @@
         </w:drawing>
       </w:r>
     </w:p>
+    <w:p/>
     <w:p>
       <w:r>
         <w:rPr>
@@ -874,9 +971,51 @@
         <w:rPr>
           <w:rFonts w:ascii="Arial" w:hAnsi="Arial" w:cs="Arial"/>
           <w:sz w:val="24"/>
-          <w:szCs w:val="28"/>
-        </w:rPr>
-      </w:pPr>
+          <w:szCs w:val="24"/>
+        </w:rPr>
+      </w:pPr>
+      <w:r>
+        <w:rPr>
+          <w:rFonts w:ascii="Arial" w:hAnsi="Arial" w:cs="Arial"/>
+          <w:sz w:val="24"/>
+          <w:szCs w:val="24"/>
+        </w:rPr>
+        <w:t xml:space="preserve">Como lo podemos </w:t>
+      </w:r>
+      <w:r>
+        <w:rPr>
+          <w:rFonts w:ascii="Arial" w:hAnsi="Arial" w:cs="Arial"/>
+          <w:sz w:val="24"/>
+          <w:szCs w:val="24"/>
+        </w:rPr>
+        <w:t>notar, al momento de ejecutar la aplicación, tenemos una interfaz, donde podemos meter 2 números, estos números son de carácter entero y solo podemos meter números, no letras, evitando así errores a la hora de compilar, los botones cumplen con su misma función respectiva las cuales serían, sumar, restar, multiplicar y dividir, haciendo que el numero principal sea el de arriba y el secundario el de abajo, es decir por ejemplo, si queremos hacer una división de 10/2, el número de arriba deberá ser 10 y el de abajo deberá ser 2, de lo contrario la operación se realizara al revés de lo correspondiente.</w:t>
+      </w:r>
+    </w:p>
+    <w:p>
+      <w:pPr>
+        <w:rPr>
+          <w:rFonts w:ascii="Arial" w:hAnsi="Arial" w:cs="Arial"/>
+          <w:sz w:val="24"/>
+          <w:szCs w:val="28"/>
+        </w:rPr>
+      </w:pPr>
+    </w:p>
+    <w:p>
+      <w:pPr>
+        <w:rPr>
+          <w:rFonts w:ascii="Arial" w:hAnsi="Arial" w:cs="Arial"/>
+          <w:sz w:val="24"/>
+          <w:szCs w:val="28"/>
+        </w:rPr>
+      </w:pPr>
+      <w:r>
+        <w:rPr>
+          <w:rFonts w:ascii="Arial" w:hAnsi="Arial" w:cs="Arial"/>
+          <w:sz w:val="24"/>
+          <w:szCs w:val="28"/>
+        </w:rPr>
+        <w:br w:type="page"/>
+      </w:r>
     </w:p>
     <w:p>
       <w:pPr>
@@ -897,6 +1036,7 @@
           <w:sz w:val="28"/>
           <w:szCs w:val="28"/>
         </w:rPr>
+        <w:lastRenderedPageBreak/>
         <w:t>Conclusiones</w:t>
       </w:r>
     </w:p>
@@ -909,6 +1049,38 @@
           <w:szCs w:val="28"/>
         </w:rPr>
       </w:pPr>
+      <w:r>
+        <w:rPr>
+          <w:rFonts w:ascii="Arial" w:hAnsi="Arial" w:cs="Arial"/>
+          <w:sz w:val="24"/>
+          <w:szCs w:val="28"/>
+        </w:rPr>
+        <w:t xml:space="preserve">Esta calculadora resulto en un problema un tanto curioso, ya que se cambia el método en el cual </w:t>
+      </w:r>
+      <w:r>
+        <w:rPr>
+          <w:rFonts w:ascii="Arial" w:hAnsi="Arial" w:cs="Arial"/>
+          <w:sz w:val="24"/>
+          <w:szCs w:val="28"/>
+        </w:rPr>
+        <w:t>estábamos</w:t>
+      </w:r>
+      <w:r>
+        <w:rPr>
+          <w:rFonts w:ascii="Arial" w:hAnsi="Arial" w:cs="Arial"/>
+          <w:sz w:val="24"/>
+          <w:szCs w:val="28"/>
+        </w:rPr>
+        <w:t xml:space="preserve"> acostumbrados</w:t>
+      </w:r>
+      <w:r>
+        <w:rPr>
+          <w:rFonts w:ascii="Arial" w:hAnsi="Arial" w:cs="Arial"/>
+          <w:sz w:val="24"/>
+          <w:szCs w:val="28"/>
+        </w:rPr>
+        <w:t xml:space="preserve"> a trabajar, y si bien seguimos utilizando el lenguaje de java, este tiene unas cuantas variantes a la hora de trabajar con él, lo cual genera uno que otro conflicto, el cual hace que un poco difícil trabajar con él, sin embargo, la idea del fondo viene siendo la misma, y aun así hemos podido concluir con las practicas solicitadas </w:t>
+      </w:r>
     </w:p>
     <w:sectPr>
       <w:pgSz w:w="12240" w:h="15840"/>

</xml_diff>